<commit_message>
feat: adds link to Udacity certificates
</commit_message>
<xml_diff>
--- a/assets/files/brett-schwarz-resume1-nov222020.docx
+++ b/assets/files/brett-schwarz-resume1-nov222020.docx
@@ -2276,14 +2276,30 @@
                     </w:rPr>
                     <w:t xml:space="preserve"> </w:t>
                   </w:r>
-                  <w:r>
-                    <w:rPr>
-                      <w:rFonts w:ascii="Segoe UI" w:eastAsia="Oswald" w:hAnsi="Segoe UI" w:cs="Segoe UI"/>
-                      <w:sz w:val="18"/>
-                      <w:szCs w:val="18"/>
-                    </w:rPr>
-                    <w:t>Udacity</w:t>
-                  </w:r>
+                  <w:hyperlink r:id="rId18" w:history="1">
+                    <w:r>
+                      <w:rPr>
+                        <w:rStyle w:val="Hyperlink"/>
+                        <w:rFonts w:ascii="Segoe UI" w:eastAsia="Oswald" w:hAnsi="Segoe UI" w:cs="Segoe UI"/>
+                        <w:color w:val="auto"/>
+                        <w:sz w:val="18"/>
+                        <w:szCs w:val="18"/>
+                      </w:rPr>
+                      <w:t>Udac</w:t>
+                    </w:r>
+                    <w:bookmarkStart w:id="0" w:name="_GoBack"/>
+                    <w:bookmarkEnd w:id="0"/>
+                    <w:r>
+                      <w:rPr>
+                        <w:rStyle w:val="Hyperlink"/>
+                        <w:rFonts w:ascii="Segoe UI" w:eastAsia="Oswald" w:hAnsi="Segoe UI" w:cs="Segoe UI"/>
+                        <w:color w:val="auto"/>
+                        <w:sz w:val="18"/>
+                        <w:szCs w:val="18"/>
+                      </w:rPr>
+                      <w:t>ity</w:t>
+                    </w:r>
+                  </w:hyperlink>
                 </w:p>
               </w:tc>
             </w:tr>
@@ -2351,38 +2367,18 @@
                     </w:rPr>
                     <w:t xml:space="preserve"> </w:t>
                   </w:r>
-                  <w:r>
-                    <w:rPr>
-                      <w:rFonts w:ascii="Segoe UI" w:eastAsia="Oswald" w:hAnsi="Segoe UI" w:cs="Segoe UI"/>
-                      <w:sz w:val="18"/>
-                      <w:szCs w:val="18"/>
-                    </w:rPr>
-                    <w:t xml:space="preserve">Udacity </w:t>
-                  </w:r>
-                  <w:r>
-                    <w:rPr>
-                      <w:rFonts w:ascii="Segoe UI" w:eastAsia="Oswald" w:hAnsi="Segoe UI" w:cs="Segoe UI"/>
-                      <w:sz w:val="18"/>
-                      <w:szCs w:val="18"/>
-                    </w:rPr>
-                    <w:t>(</w:t>
-                  </w:r>
-                  <w:r>
-                    <w:rPr>
-                      <w:rFonts w:ascii="Segoe UI" w:eastAsia="Oswald" w:hAnsi="Segoe UI" w:cs="Segoe UI"/>
-                      <w:sz w:val="18"/>
-                      <w:szCs w:val="18"/>
-                    </w:rPr>
-                    <w:t>enrolled</w:t>
-                  </w:r>
-                  <w:r>
-                    <w:rPr>
-                      <w:rFonts w:ascii="Segoe UI" w:eastAsia="Oswald" w:hAnsi="Segoe UI" w:cs="Segoe UI"/>
-                      <w:sz w:val="18"/>
-                      <w:szCs w:val="18"/>
-                    </w:rPr>
-                    <w:t>)</w:t>
-                  </w:r>
+                  <w:hyperlink r:id="rId19" w:history="1">
+                    <w:r>
+                      <w:rPr>
+                        <w:rStyle w:val="Hyperlink"/>
+                        <w:rFonts w:ascii="Segoe UI" w:eastAsia="Oswald" w:hAnsi="Segoe UI" w:cs="Segoe UI"/>
+                        <w:color w:val="auto"/>
+                        <w:sz w:val="18"/>
+                        <w:szCs w:val="18"/>
+                      </w:rPr>
+                      <w:t>Udacity</w:t>
+                    </w:r>
+                  </w:hyperlink>
                 </w:p>
               </w:tc>
             </w:tr>
@@ -2527,7 +2523,7 @@
                                 <pic:cNvPicPr/>
                               </pic:nvPicPr>
                               <pic:blipFill>
-                                <a:blip r:embed="rId18" cstate="print">
+                                <a:blip r:embed="rId20" cstate="print">
                                   <a:extLst>
                                     <a:ext uri="{28A0092B-C50C-407E-A947-70E740481C1C}">
                                       <a14:useLocalDpi xmlns:a14="http://schemas.microsoft.com/office/drawing/2010/main" val="0"/>
@@ -2709,7 +2705,7 @@
                       <w:shd w:val="clear" w:color="auto" w:fill="FFFFFF" w:themeFill="background1"/>
                     </w:rPr>
                   </w:pPr>
-                  <w:hyperlink r:id="rId19" w:history="1">
+                  <w:hyperlink r:id="rId21" w:history="1">
                     <w:r>
                       <w:rPr>
                         <w:rStyle w:val="Hyperlink"/>
@@ -2793,7 +2789,7 @@
                       <w:szCs w:val="21"/>
                     </w:rPr>
                   </w:pPr>
-                  <w:hyperlink r:id="rId20" w:history="1">
+                  <w:hyperlink r:id="rId22" w:history="1">
                     <w:r>
                       <w:rPr>
                         <w:rStyle w:val="Hyperlink"/>
@@ -2952,7 +2948,7 @@
                                 <pic:cNvPicPr/>
                               </pic:nvPicPr>
                               <pic:blipFill>
-                                <a:blip r:embed="rId21" cstate="print">
+                                <a:blip r:embed="rId23" cstate="print">
                                   <a:extLst>
                                     <a:ext uri="{28A0092B-C50C-407E-A947-70E740481C1C}">
                                       <a14:useLocalDpi xmlns:a14="http://schemas.microsoft.com/office/drawing/2010/main" val="0"/>
@@ -3402,8 +3398,17 @@
                 <w:rFonts w:ascii="Segoe UI" w:eastAsia="Oswald" w:hAnsi="Segoe UI" w:cs="Segoe UI"/>
                 <w:color w:val="404040" w:themeColor="text1" w:themeTint="BF"/>
               </w:rPr>
-              <w:t>/TechMahindra</w:t>
-            </w:r>
+              <w:t>/</w:t>
+            </w:r>
+            <w:proofErr w:type="spellStart"/>
+            <w:r>
+              <w:rPr>
+                <w:rFonts w:ascii="Segoe UI" w:eastAsia="Oswald" w:hAnsi="Segoe UI" w:cs="Segoe UI"/>
+                <w:color w:val="404040" w:themeColor="text1" w:themeTint="BF"/>
+              </w:rPr>
+              <w:t>TechMahindra</w:t>
+            </w:r>
+            <w:proofErr w:type="spellEnd"/>
             <w:r>
               <w:rPr>
                 <w:rFonts w:ascii="Oswald" w:eastAsia="Oswald" w:hAnsi="Oswald" w:cs="Oswald"/>
@@ -4342,6 +4347,7 @@
               </w:rPr>
               <w:t xml:space="preserve">Solution Architect, </w:t>
             </w:r>
+            <w:proofErr w:type="spellStart"/>
             <w:r>
               <w:rPr>
                 <w:rFonts w:ascii="Segoe UI" w:eastAsia="Oswald" w:hAnsi="Segoe UI" w:cs="Segoe UI"/>
@@ -4349,6 +4355,7 @@
               </w:rPr>
               <w:t>Sentaca</w:t>
             </w:r>
+            <w:proofErr w:type="spellEnd"/>
             <w:r>
               <w:rPr>
                 <w:rFonts w:ascii="Oswald" w:eastAsia="Oswald" w:hAnsi="Oswald" w:cs="Oswald"/>
@@ -4512,8 +4519,6 @@
               </w:rPr>
               <w:t>resolution</w:t>
             </w:r>
-            <w:bookmarkStart w:id="0" w:name="_GoBack"/>
-            <w:bookmarkEnd w:id="0"/>
             <w:r>
               <w:rPr>
                 <w:rFonts w:ascii="Segoe UI" w:hAnsi="Segoe UI" w:cs="Segoe UI"/>
@@ -5913,8 +5918,8 @@
       </w:pPr>
     </w:p>
     <w:sectPr>
-      <w:headerReference w:type="even" r:id="rId22"/>
-      <w:headerReference w:type="default" r:id="rId23"/>
+      <w:headerReference w:type="even" r:id="rId24"/>
+      <w:headerReference w:type="default" r:id="rId25"/>
       <w:pgSz w:w="12240" w:h="15840"/>
       <w:pgMar w:top="173" w:right="720" w:bottom="720" w:left="720" w:header="0" w:footer="720" w:gutter="0"/>
       <w:pgNumType w:start="1"/>
@@ -6671,6 +6676,7 @@
                   </w:rPr>
                 </w:pPr>
                 <w:hyperlink r:id="rId13" w:history="1">
+                  <w:proofErr w:type="spellStart"/>
                   <w:r>
                     <w:rPr>
                       <w:rStyle w:val="Hyperlink"/>
@@ -6682,6 +6688,7 @@
                     </w:rPr>
                     <w:t>brettschwarz</w:t>
                   </w:r>
+                  <w:proofErr w:type="spellEnd"/>
                 </w:hyperlink>
               </w:p>
             </w:tc>
@@ -6726,28 +6733,28 @@
         <v:path o:extrusionok="f" gradientshapeok="t" o:connecttype="rect"/>
         <o:lock v:ext="edit" aspectratio="t"/>
       </v:shapetype>
-      <v:shape id="_x0000_i1642" type="#_x0000_t75" alt="Newspaper" style="width:13.5pt;height:13.5pt;visibility:visible" o:gfxdata="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" o:bullet="t">
+      <v:shape id="_x0000_i1050" type="#_x0000_t75" alt="Newspaper" style="width:13.5pt;height:13.5pt;visibility:visible" o:gfxdata="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" o:bullet="t">
         <v:imagedata r:id="rId1" o:title="" croptop="-2445f" cropbottom="-1712f" cropleft="-2445f" cropright="-1712f"/>
       </v:shape>
     </w:pict>
   </w:numPicBullet>
   <w:numPicBullet w:numPicBulletId="1">
     <w:pict>
-      <v:shape w14:anchorId="06EEAF4B" id="_x0000_i1643" type="#_x0000_t75" alt="Speech" style="width:13.5pt;height:12.75pt;visibility:visible" o:gfxdata="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" o:bullet="t">
+      <v:shape w14:anchorId="06EEAF4B" id="_x0000_i1051" type="#_x0000_t75" alt="Speech" style="width:13.5pt;height:12.75pt;visibility:visible" o:gfxdata="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" o:bullet="t">
         <v:imagedata r:id="rId2" o:title="" croptop="-9961f" cropbottom="-11010f" cropleft="-7065f" cropright="-7796f"/>
       </v:shape>
     </w:pict>
   </w:numPicBullet>
   <w:numPicBullet w:numPicBulletId="2">
     <w:pict>
-      <v:shape id="_x0000_i1644" type="#_x0000_t75" alt="Speech" style="width:14.25pt;height:13.5pt;visibility:visible" o:gfxdata="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" o:bullet="t">
+      <v:shape id="_x0000_i1052" type="#_x0000_t75" alt="Speech" style="width:14.25pt;height:13.5pt;visibility:visible" o:gfxdata="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" o:bullet="t">
         <v:imagedata r:id="rId3" o:title="" croptop="-9258f" cropbottom="-9258f" cropleft="-6599f" cropright="-6371f"/>
       </v:shape>
     </w:pict>
   </w:numPicBullet>
   <w:numPicBullet w:numPicBulletId="3">
     <w:pict>
-      <v:shape id="_x0000_i1645" type="#_x0000_t75" alt="Diploma" style="width:16.5pt;height:11.25pt;visibility:visible" o:gfxdata="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" o:bullet="t">
+      <v:shape id="_x0000_i1053" type="#_x0000_t75" alt="Diploma" style="width:16.5pt;height:11.25pt;visibility:visible" o:gfxdata="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" o:bullet="t">
         <v:imagedata r:id="rId4" o:title="" croptop="-13677f" cropbottom="-14817f" cropright="-804f"/>
       </v:shape>
     </w:pict>
@@ -9473,7 +9480,7 @@
 </file>
 
 <file path=customXml/itemProps1.xml><?xml version="1.0" encoding="utf-8"?>
-<ds:datastoreItem xmlns:ds="http://schemas.openxmlformats.org/officeDocument/2006/customXml" ds:itemID="{E3A2914D-66BC-43F6-A18F-F3C9379D2910}">
+<ds:datastoreItem xmlns:ds="http://schemas.openxmlformats.org/officeDocument/2006/customXml" ds:itemID="{7809F847-B178-4586-8045-C6DB4538F7B2}">
   <ds:schemaRefs>
     <ds:schemaRef ds:uri="http://schemas.openxmlformats.org/officeDocument/2006/bibliography"/>
   </ds:schemaRefs>

</xml_diff>